<commit_message>
Morning homeworld -- all Questions have working code. Only need to finish document.
</commit_message>
<xml_diff>
--- a/Lab 09 - Catch curve and mortality/Lab 09 HW - Catch Curves & Mortality.docx
+++ b/Lab 09 - Catch curve and mortality/Lab 09 HW - Catch Curves & Mortality.docx
@@ -759,6 +759,45 @@
       </w:r>
     </w:p>
     <w:p>
+      <w:r>
+        <w:drawing>
+          <wp:inline distT="0" distB="0" distL="0" distR="0" wp14:anchorId="16800F53" wp14:editId="1A936B0D">
+            <wp:extent cx="5943600" cy="1648460"/>
+            <wp:effectExtent l="0" t="0" r="0" b="2540"/>
+            <wp:docPr id="626373693" name="Picture 1" descr="A screenshot of a computer&#10;&#10;Description automatically generated"/>
+            <wp:cNvGraphicFramePr>
+              <a:graphicFrameLocks xmlns:a="http://schemas.openxmlformats.org/drawingml/2006/main" noChangeAspect="1"/>
+            </wp:cNvGraphicFramePr>
+            <a:graphic xmlns:a="http://schemas.openxmlformats.org/drawingml/2006/main">
+              <a:graphicData uri="http://schemas.openxmlformats.org/drawingml/2006/picture">
+                <pic:pic xmlns:pic="http://schemas.openxmlformats.org/drawingml/2006/picture">
+                  <pic:nvPicPr>
+                    <pic:cNvPr id="626373693" name="Picture 1" descr="A screenshot of a computer&#10;&#10;Description automatically generated"/>
+                    <pic:cNvPicPr/>
+                  </pic:nvPicPr>
+                  <pic:blipFill>
+                    <a:blip r:embed="rId5"/>
+                    <a:stretch>
+                      <a:fillRect/>
+                    </a:stretch>
+                  </pic:blipFill>
+                  <pic:spPr>
+                    <a:xfrm>
+                      <a:off x="0" y="0"/>
+                      <a:ext cx="5943600" cy="1648460"/>
+                    </a:xfrm>
+                    <a:prstGeom prst="rect">
+                      <a:avLst/>
+                    </a:prstGeom>
+                  </pic:spPr>
+                </pic:pic>
+              </a:graphicData>
+            </a:graphic>
+          </wp:inline>
+        </w:drawing>
+      </w:r>
+    </w:p>
+    <w:p>
       <w:pPr>
         <w:pStyle w:val="ListParagraph"/>
         <w:numPr>
@@ -1093,6 +1132,13 @@
           <w:bCs/>
         </w:rPr>
         <w:t>40 min so far)</w:t>
+      </w:r>
+      <w:r>
+        <w:rPr>
+          <w:b/>
+          <w:bCs/>
+        </w:rPr>
+        <w:t xml:space="preserve">  + started at 4</w:t>
       </w:r>
     </w:p>
     <w:p>
@@ -1217,7 +1263,7 @@
                     <pic:cNvPicPr/>
                   </pic:nvPicPr>
                   <pic:blipFill>
-                    <a:blip r:embed="rId5">
+                    <a:blip r:embed="rId6">
                       <a:extLst>
                         <a:ext uri="{28A0092B-C50C-407E-A947-70E740481C1C}">
                           <a14:useLocalDpi xmlns:a14="http://schemas.microsoft.com/office/drawing/2010/main" val="0"/>
@@ -1294,7 +1340,7 @@
                     <pic:cNvPicPr/>
                   </pic:nvPicPr>
                   <pic:blipFill>
-                    <a:blip r:embed="rId6">
+                    <a:blip r:embed="rId7">
                       <a:extLst>
                         <a:ext uri="{28A0092B-C50C-407E-A947-70E740481C1C}">
                           <a14:useLocalDpi xmlns:a14="http://schemas.microsoft.com/office/drawing/2010/main" val="0"/>

</xml_diff>